<commit_message>
importing and loading module
</commit_message>
<xml_diff>
--- a/Nodejs-notes.docx
+++ b/Nodejs-notes.docx
@@ -703,7 +703,6 @@
           <w:szCs w:val="24"/>
         </w:rPr>
       </w:pPr>
-      <w:bookmarkStart w:id="0" w:name="_GoBack"/>
       <w:r>
         <w:rPr>
           <w:noProof/>
@@ -745,33 +744,964 @@
           </wp:inline>
         </w:drawing>
       </w:r>
+    </w:p>
+    <w:p>
+      <w:pPr>
+        <w:rPr>
+          <w:rFonts w:ascii="Times New Roman" w:hAnsi="Times New Roman" w:cs="Times New Roman"/>
+          <w:sz w:val="24"/>
+          <w:szCs w:val="24"/>
+        </w:rPr>
+      </w:pPr>
+      <w:r>
+        <w:rPr>
+          <w:rFonts w:ascii="Times New Roman" w:hAnsi="Times New Roman" w:cs="Times New Roman"/>
+          <w:sz w:val="24"/>
+          <w:szCs w:val="24"/>
+        </w:rPr>
+        <w:t>Every node app has one module which is main module, like app.js in my case</w:t>
+      </w:r>
+    </w:p>
+    <w:p>
+      <w:pPr>
+        <w:rPr>
+          <w:rFonts w:ascii="Times New Roman" w:hAnsi="Times New Roman" w:cs="Times New Roman"/>
+          <w:sz w:val="24"/>
+          <w:szCs w:val="24"/>
+        </w:rPr>
+      </w:pPr>
+      <w:r>
+        <w:rPr>
+          <w:rFonts w:ascii="Times New Roman" w:hAnsi="Times New Roman" w:cs="Times New Roman"/>
+          <w:sz w:val="24"/>
+          <w:szCs w:val="24"/>
+        </w:rPr>
+        <w:t>To export module:</w:t>
+      </w:r>
+    </w:p>
+    <w:p>
+      <w:pPr>
+        <w:rPr>
+          <w:rFonts w:ascii="Times New Roman" w:hAnsi="Times New Roman" w:cs="Times New Roman"/>
+          <w:sz w:val="24"/>
+          <w:szCs w:val="24"/>
+        </w:rPr>
+      </w:pPr>
+      <w:r>
+        <w:rPr>
+          <w:rFonts w:ascii="Times New Roman" w:hAnsi="Times New Roman" w:cs="Times New Roman"/>
+          <w:sz w:val="24"/>
+          <w:szCs w:val="24"/>
+        </w:rPr>
+        <w:t>First method</w:t>
+      </w:r>
+    </w:p>
+    <w:p>
+      <w:pPr>
+        <w:shd w:val="clear" w:color="auto" w:fill="1E1E1E"/>
+        <w:spacing w:after="0" w:line="285" w:lineRule="atLeast"/>
+        <w:rPr>
+          <w:rFonts w:ascii="Consolas" w:eastAsia="Times New Roman" w:hAnsi="Consolas" w:cs="Times New Roman"/>
+          <w:color w:val="D4D4D4"/>
+          <w:sz w:val="21"/>
+          <w:szCs w:val="21"/>
+        </w:rPr>
+      </w:pPr>
+      <w:proofErr w:type="spellStart"/>
+      <w:proofErr w:type="gramStart"/>
+      <w:r>
+        <w:rPr>
+          <w:rFonts w:ascii="Consolas" w:eastAsia="Times New Roman" w:hAnsi="Consolas" w:cs="Times New Roman"/>
+          <w:color w:val="569CD6"/>
+          <w:sz w:val="21"/>
+          <w:szCs w:val="21"/>
+        </w:rPr>
+        <w:t>var</w:t>
+      </w:r>
+      <w:proofErr w:type="spellEnd"/>
+      <w:proofErr w:type="gramEnd"/>
+      <w:r>
+        <w:rPr>
+          <w:rFonts w:ascii="Consolas" w:eastAsia="Times New Roman" w:hAnsi="Consolas" w:cs="Times New Roman"/>
+          <w:color w:val="D4D4D4"/>
+          <w:sz w:val="21"/>
+          <w:szCs w:val="21"/>
+        </w:rPr>
+        <w:t> </w:t>
+      </w:r>
+      <w:proofErr w:type="spellStart"/>
+      <w:r>
+        <w:rPr>
+          <w:rFonts w:ascii="Consolas" w:eastAsia="Times New Roman" w:hAnsi="Consolas" w:cs="Times New Roman"/>
+          <w:color w:val="9CDCFE"/>
+          <w:sz w:val="21"/>
+          <w:szCs w:val="21"/>
+        </w:rPr>
+        <w:t>url</w:t>
+      </w:r>
+      <w:proofErr w:type="spellEnd"/>
+      <w:r>
+        <w:rPr>
+          <w:rFonts w:ascii="Consolas" w:eastAsia="Times New Roman" w:hAnsi="Consolas" w:cs="Times New Roman"/>
+          <w:color w:val="D4D4D4"/>
+          <w:sz w:val="21"/>
+          <w:szCs w:val="21"/>
+        </w:rPr>
+        <w:t> = </w:t>
+      </w:r>
+      <w:r>
+        <w:rPr>
+          <w:rFonts w:ascii="Consolas" w:eastAsia="Times New Roman" w:hAnsi="Consolas" w:cs="Times New Roman"/>
+          <w:color w:val="CE9178"/>
+          <w:sz w:val="21"/>
+          <w:szCs w:val="21"/>
+        </w:rPr>
+        <w:t>"http://mylogger.io/log"</w:t>
+      </w:r>
+      <w:r>
+        <w:rPr>
+          <w:rFonts w:ascii="Consolas" w:eastAsia="Times New Roman" w:hAnsi="Consolas" w:cs="Times New Roman"/>
+          <w:color w:val="D4D4D4"/>
+          <w:sz w:val="21"/>
+          <w:szCs w:val="21"/>
+        </w:rPr>
+        <w:t>;</w:t>
+      </w:r>
+    </w:p>
+    <w:p>
+      <w:pPr>
+        <w:shd w:val="clear" w:color="auto" w:fill="1E1E1E"/>
+        <w:spacing w:after="0" w:line="285" w:lineRule="atLeast"/>
+        <w:rPr>
+          <w:rFonts w:ascii="Consolas" w:eastAsia="Times New Roman" w:hAnsi="Consolas" w:cs="Times New Roman"/>
+          <w:color w:val="D4D4D4"/>
+          <w:sz w:val="21"/>
+          <w:szCs w:val="21"/>
+        </w:rPr>
+      </w:pPr>
+    </w:p>
+    <w:p>
+      <w:pPr>
+        <w:shd w:val="clear" w:color="auto" w:fill="1E1E1E"/>
+        <w:spacing w:after="0" w:line="285" w:lineRule="atLeast"/>
+        <w:rPr>
+          <w:rFonts w:ascii="Consolas" w:eastAsia="Times New Roman" w:hAnsi="Consolas" w:cs="Times New Roman"/>
+          <w:color w:val="D4D4D4"/>
+          <w:sz w:val="21"/>
+          <w:szCs w:val="21"/>
+        </w:rPr>
+      </w:pPr>
+      <w:proofErr w:type="gramStart"/>
+      <w:r>
+        <w:rPr>
+          <w:rFonts w:ascii="Consolas" w:eastAsia="Times New Roman" w:hAnsi="Consolas" w:cs="Times New Roman"/>
+          <w:color w:val="569CD6"/>
+          <w:sz w:val="21"/>
+          <w:szCs w:val="21"/>
+        </w:rPr>
+        <w:t>function</w:t>
+      </w:r>
+      <w:proofErr w:type="gramEnd"/>
+      <w:r>
+        <w:rPr>
+          <w:rFonts w:ascii="Consolas" w:eastAsia="Times New Roman" w:hAnsi="Consolas" w:cs="Times New Roman"/>
+          <w:color w:val="D4D4D4"/>
+          <w:sz w:val="21"/>
+          <w:szCs w:val="21"/>
+        </w:rPr>
+        <w:t> </w:t>
+      </w:r>
+      <w:r>
+        <w:rPr>
+          <w:rFonts w:ascii="Consolas" w:eastAsia="Times New Roman" w:hAnsi="Consolas" w:cs="Times New Roman"/>
+          <w:color w:val="DCDCAA"/>
+          <w:sz w:val="21"/>
+          <w:szCs w:val="21"/>
+        </w:rPr>
+        <w:t>log</w:t>
+      </w:r>
+      <w:r>
+        <w:rPr>
+          <w:rFonts w:ascii="Consolas" w:eastAsia="Times New Roman" w:hAnsi="Consolas" w:cs="Times New Roman"/>
+          <w:color w:val="D4D4D4"/>
+          <w:sz w:val="21"/>
+          <w:szCs w:val="21"/>
+        </w:rPr>
+        <w:t>(</w:t>
+      </w:r>
+      <w:r>
+        <w:rPr>
+          <w:rFonts w:ascii="Consolas" w:eastAsia="Times New Roman" w:hAnsi="Consolas" w:cs="Times New Roman"/>
+          <w:color w:val="9CDCFE"/>
+          <w:sz w:val="21"/>
+          <w:szCs w:val="21"/>
+        </w:rPr>
+        <w:t>message</w:t>
+      </w:r>
+      <w:r>
+        <w:rPr>
+          <w:rFonts w:ascii="Consolas" w:eastAsia="Times New Roman" w:hAnsi="Consolas" w:cs="Times New Roman"/>
+          <w:color w:val="D4D4D4"/>
+          <w:sz w:val="21"/>
+          <w:szCs w:val="21"/>
+        </w:rPr>
+        <w:t>){</w:t>
+      </w:r>
+    </w:p>
+    <w:p>
+      <w:pPr>
+        <w:shd w:val="clear" w:color="auto" w:fill="1E1E1E"/>
+        <w:spacing w:after="0" w:line="285" w:lineRule="atLeast"/>
+        <w:rPr>
+          <w:rFonts w:ascii="Consolas" w:eastAsia="Times New Roman" w:hAnsi="Consolas" w:cs="Times New Roman"/>
+          <w:color w:val="D4D4D4"/>
+          <w:sz w:val="21"/>
+          <w:szCs w:val="21"/>
+        </w:rPr>
+      </w:pPr>
+      <w:r>
+        <w:rPr>
+          <w:rFonts w:ascii="Consolas" w:eastAsia="Times New Roman" w:hAnsi="Consolas" w:cs="Times New Roman"/>
+          <w:color w:val="D4D4D4"/>
+          <w:sz w:val="21"/>
+          <w:szCs w:val="21"/>
+        </w:rPr>
+        <w:t>    </w:t>
+      </w:r>
+      <w:r>
+        <w:rPr>
+          <w:rFonts w:ascii="Consolas" w:eastAsia="Times New Roman" w:hAnsi="Consolas" w:cs="Times New Roman"/>
+          <w:color w:val="6A9955"/>
+          <w:sz w:val="21"/>
+          <w:szCs w:val="21"/>
+        </w:rPr>
+        <w:t>//send an http request</w:t>
+      </w:r>
+    </w:p>
+    <w:p>
+      <w:pPr>
+        <w:shd w:val="clear" w:color="auto" w:fill="1E1E1E"/>
+        <w:spacing w:after="0" w:line="285" w:lineRule="atLeast"/>
+        <w:rPr>
+          <w:rFonts w:ascii="Consolas" w:eastAsia="Times New Roman" w:hAnsi="Consolas" w:cs="Times New Roman"/>
+          <w:color w:val="D4D4D4"/>
+          <w:sz w:val="21"/>
+          <w:szCs w:val="21"/>
+        </w:rPr>
+      </w:pPr>
+      <w:r>
+        <w:rPr>
+          <w:rFonts w:ascii="Consolas" w:eastAsia="Times New Roman" w:hAnsi="Consolas" w:cs="Times New Roman"/>
+          <w:color w:val="D4D4D4"/>
+          <w:sz w:val="21"/>
+          <w:szCs w:val="21"/>
+        </w:rPr>
+        <w:t>    </w:t>
+      </w:r>
+      <w:proofErr w:type="gramStart"/>
+      <w:r>
+        <w:rPr>
+          <w:rFonts w:ascii="Consolas" w:eastAsia="Times New Roman" w:hAnsi="Consolas" w:cs="Times New Roman"/>
+          <w:color w:val="9CDCFE"/>
+          <w:sz w:val="21"/>
+          <w:szCs w:val="21"/>
+        </w:rPr>
+        <w:t>console</w:t>
+      </w:r>
+      <w:r>
+        <w:rPr>
+          <w:rFonts w:ascii="Consolas" w:eastAsia="Times New Roman" w:hAnsi="Consolas" w:cs="Times New Roman"/>
+          <w:color w:val="D4D4D4"/>
+          <w:sz w:val="21"/>
+          <w:szCs w:val="21"/>
+        </w:rPr>
+        <w:t>.</w:t>
+      </w:r>
+      <w:r>
+        <w:rPr>
+          <w:rFonts w:ascii="Consolas" w:eastAsia="Times New Roman" w:hAnsi="Consolas" w:cs="Times New Roman"/>
+          <w:color w:val="DCDCAA"/>
+          <w:sz w:val="21"/>
+          <w:szCs w:val="21"/>
+        </w:rPr>
+        <w:t>log</w:t>
+      </w:r>
+      <w:r>
+        <w:rPr>
+          <w:rFonts w:ascii="Consolas" w:eastAsia="Times New Roman" w:hAnsi="Consolas" w:cs="Times New Roman"/>
+          <w:color w:val="D4D4D4"/>
+          <w:sz w:val="21"/>
+          <w:szCs w:val="21"/>
+        </w:rPr>
+        <w:t>(</w:t>
+      </w:r>
+      <w:proofErr w:type="gramEnd"/>
+      <w:r>
+        <w:rPr>
+          <w:rFonts w:ascii="Consolas" w:eastAsia="Times New Roman" w:hAnsi="Consolas" w:cs="Times New Roman"/>
+          <w:color w:val="9CDCFE"/>
+          <w:sz w:val="21"/>
+          <w:szCs w:val="21"/>
+        </w:rPr>
+        <w:t>message</w:t>
+      </w:r>
+      <w:r>
+        <w:rPr>
+          <w:rFonts w:ascii="Consolas" w:eastAsia="Times New Roman" w:hAnsi="Consolas" w:cs="Times New Roman"/>
+          <w:color w:val="D4D4D4"/>
+          <w:sz w:val="21"/>
+          <w:szCs w:val="21"/>
+        </w:rPr>
+        <w:t>)</w:t>
+      </w:r>
+    </w:p>
+    <w:p>
+      <w:pPr>
+        <w:shd w:val="clear" w:color="auto" w:fill="1E1E1E"/>
+        <w:spacing w:after="0" w:line="285" w:lineRule="atLeast"/>
+        <w:rPr>
+          <w:rFonts w:ascii="Consolas" w:eastAsia="Times New Roman" w:hAnsi="Consolas" w:cs="Times New Roman"/>
+          <w:color w:val="D4D4D4"/>
+          <w:sz w:val="21"/>
+          <w:szCs w:val="21"/>
+        </w:rPr>
+      </w:pPr>
+      <w:r>
+        <w:rPr>
+          <w:rFonts w:ascii="Consolas" w:eastAsia="Times New Roman" w:hAnsi="Consolas" w:cs="Times New Roman"/>
+          <w:color w:val="D4D4D4"/>
+          <w:sz w:val="21"/>
+          <w:szCs w:val="21"/>
+        </w:rPr>
+        <w:t>}</w:t>
+      </w:r>
+    </w:p>
+    <w:p>
+      <w:pPr>
+        <w:shd w:val="clear" w:color="auto" w:fill="1E1E1E"/>
+        <w:spacing w:after="0" w:line="285" w:lineRule="atLeast"/>
+        <w:rPr>
+          <w:rFonts w:ascii="Consolas" w:eastAsia="Times New Roman" w:hAnsi="Consolas" w:cs="Times New Roman"/>
+          <w:color w:val="D4D4D4"/>
+          <w:sz w:val="21"/>
+          <w:szCs w:val="21"/>
+        </w:rPr>
+      </w:pPr>
+    </w:p>
+    <w:p>
+      <w:pPr>
+        <w:shd w:val="clear" w:color="auto" w:fill="1E1E1E"/>
+        <w:spacing w:after="0" w:line="285" w:lineRule="atLeast"/>
+        <w:rPr>
+          <w:rFonts w:ascii="Consolas" w:eastAsia="Times New Roman" w:hAnsi="Consolas" w:cs="Times New Roman"/>
+          <w:color w:val="D4D4D4"/>
+          <w:sz w:val="21"/>
+          <w:szCs w:val="21"/>
+        </w:rPr>
+      </w:pPr>
+      <w:r>
+        <w:rPr>
+          <w:rFonts w:ascii="Consolas" w:eastAsia="Times New Roman" w:hAnsi="Consolas" w:cs="Times New Roman"/>
+          <w:color w:val="4EC9B0"/>
+          <w:sz w:val="21"/>
+          <w:szCs w:val="21"/>
+        </w:rPr>
+        <w:t>module</w:t>
+      </w:r>
+      <w:r>
+        <w:rPr>
+          <w:rFonts w:ascii="Consolas" w:eastAsia="Times New Roman" w:hAnsi="Consolas" w:cs="Times New Roman"/>
+          <w:color w:val="D4D4D4"/>
+          <w:sz w:val="21"/>
+          <w:szCs w:val="21"/>
+        </w:rPr>
+        <w:t>.</w:t>
+      </w:r>
+      <w:r>
+        <w:rPr>
+          <w:rFonts w:ascii="Consolas" w:eastAsia="Times New Roman" w:hAnsi="Consolas" w:cs="Times New Roman"/>
+          <w:color w:val="4EC9B0"/>
+          <w:sz w:val="21"/>
+          <w:szCs w:val="21"/>
+        </w:rPr>
+        <w:t>exports</w:t>
+      </w:r>
+      <w:r>
+        <w:rPr>
+          <w:rFonts w:ascii="Consolas" w:eastAsia="Times New Roman" w:hAnsi="Consolas" w:cs="Times New Roman"/>
+          <w:color w:val="D4D4D4"/>
+          <w:sz w:val="21"/>
+          <w:szCs w:val="21"/>
+        </w:rPr>
+        <w:t>.</w:t>
+      </w:r>
+      <w:r>
+        <w:rPr>
+          <w:rFonts w:ascii="Consolas" w:eastAsia="Times New Roman" w:hAnsi="Consolas" w:cs="Times New Roman"/>
+          <w:color w:val="DCDCAA"/>
+          <w:sz w:val="21"/>
+          <w:szCs w:val="21"/>
+        </w:rPr>
+        <w:t>log</w:t>
+      </w:r>
+      <w:r>
+        <w:rPr>
+          <w:rFonts w:ascii="Consolas" w:eastAsia="Times New Roman" w:hAnsi="Consolas" w:cs="Times New Roman"/>
+          <w:color w:val="D4D4D4"/>
+          <w:sz w:val="21"/>
+          <w:szCs w:val="21"/>
+        </w:rPr>
+        <w:t> = </w:t>
+      </w:r>
+      <w:r>
+        <w:rPr>
+          <w:rFonts w:ascii="Consolas" w:eastAsia="Times New Roman" w:hAnsi="Consolas" w:cs="Times New Roman"/>
+          <w:color w:val="DCDCAA"/>
+          <w:sz w:val="21"/>
+          <w:szCs w:val="21"/>
+        </w:rPr>
+        <w:t>log</w:t>
+      </w:r>
+      <w:r>
+        <w:rPr>
+          <w:rFonts w:ascii="Consolas" w:eastAsia="Times New Roman" w:hAnsi="Consolas" w:cs="Times New Roman"/>
+          <w:color w:val="D4D4D4"/>
+          <w:sz w:val="21"/>
+          <w:szCs w:val="21"/>
+        </w:rPr>
+        <w:t>;</w:t>
+      </w:r>
+    </w:p>
+    <w:p>
+      <w:pPr>
+        <w:rPr>
+          <w:rFonts w:ascii="Times New Roman" w:hAnsi="Times New Roman" w:cs="Times New Roman"/>
+          <w:sz w:val="24"/>
+          <w:szCs w:val="24"/>
+        </w:rPr>
+      </w:pPr>
+    </w:p>
+    <w:p>
+      <w:pPr>
+        <w:rPr>
+          <w:rFonts w:ascii="Times New Roman" w:hAnsi="Times New Roman" w:cs="Times New Roman"/>
+          <w:sz w:val="24"/>
+          <w:szCs w:val="24"/>
+        </w:rPr>
+      </w:pPr>
+      <w:r>
+        <w:rPr>
+          <w:rFonts w:ascii="Times New Roman" w:hAnsi="Times New Roman" w:cs="Times New Roman"/>
+          <w:sz w:val="24"/>
+          <w:szCs w:val="24"/>
+        </w:rPr>
+        <w:t>Second Method:</w:t>
+      </w:r>
+    </w:p>
+    <w:p>
+      <w:pPr>
+        <w:shd w:val="clear" w:color="auto" w:fill="1E1E1E"/>
+        <w:spacing w:after="0" w:line="285" w:lineRule="atLeast"/>
+        <w:rPr>
+          <w:rFonts w:ascii="Consolas" w:eastAsia="Times New Roman" w:hAnsi="Consolas" w:cs="Times New Roman"/>
+          <w:color w:val="D4D4D4"/>
+          <w:sz w:val="21"/>
+          <w:szCs w:val="21"/>
+        </w:rPr>
+      </w:pPr>
+      <w:proofErr w:type="spellStart"/>
+      <w:r>
+        <w:rPr>
+          <w:rFonts w:ascii="Consolas" w:eastAsia="Times New Roman" w:hAnsi="Consolas" w:cs="Times New Roman"/>
+          <w:color w:val="DCDCAA"/>
+          <w:sz w:val="21"/>
+          <w:szCs w:val="21"/>
+        </w:rPr>
+        <w:t>module</w:t>
+      </w:r>
+      <w:r>
+        <w:rPr>
+          <w:rFonts w:ascii="Consolas" w:eastAsia="Times New Roman" w:hAnsi="Consolas" w:cs="Times New Roman"/>
+          <w:color w:val="D4D4D4"/>
+          <w:sz w:val="21"/>
+          <w:szCs w:val="21"/>
+        </w:rPr>
+        <w:t>.</w:t>
+      </w:r>
+      <w:r>
+        <w:rPr>
+          <w:rFonts w:ascii="Consolas" w:eastAsia="Times New Roman" w:hAnsi="Consolas" w:cs="Times New Roman"/>
+          <w:color w:val="DCDCAA"/>
+          <w:sz w:val="21"/>
+          <w:szCs w:val="21"/>
+        </w:rPr>
+        <w:t>exports</w:t>
+      </w:r>
+      <w:proofErr w:type="spellEnd"/>
+      <w:r>
+        <w:rPr>
+          <w:rFonts w:ascii="Consolas" w:eastAsia="Times New Roman" w:hAnsi="Consolas" w:cs="Times New Roman"/>
+          <w:color w:val="D4D4D4"/>
+          <w:sz w:val="21"/>
+          <w:szCs w:val="21"/>
+        </w:rPr>
+        <w:t> = </w:t>
+      </w:r>
+      <w:r>
+        <w:rPr>
+          <w:rFonts w:ascii="Consolas" w:eastAsia="Times New Roman" w:hAnsi="Consolas" w:cs="Times New Roman"/>
+          <w:color w:val="DCDCAA"/>
+          <w:sz w:val="21"/>
+          <w:szCs w:val="21"/>
+        </w:rPr>
+        <w:t>log</w:t>
+      </w:r>
+      <w:r>
+        <w:rPr>
+          <w:rFonts w:ascii="Consolas" w:eastAsia="Times New Roman" w:hAnsi="Consolas" w:cs="Times New Roman"/>
+          <w:color w:val="D4D4D4"/>
+          <w:sz w:val="21"/>
+          <w:szCs w:val="21"/>
+        </w:rPr>
+        <w:t>;</w:t>
+      </w:r>
+    </w:p>
+    <w:p>
+      <w:pPr>
+        <w:rPr>
+          <w:rFonts w:ascii="Times New Roman" w:hAnsi="Times New Roman" w:cs="Times New Roman"/>
+          <w:sz w:val="24"/>
+          <w:szCs w:val="24"/>
+        </w:rPr>
+      </w:pPr>
+    </w:p>
+    <w:p>
+      <w:pPr>
+        <w:rPr>
+          <w:rFonts w:ascii="Times New Roman" w:hAnsi="Times New Roman" w:cs="Times New Roman"/>
+          <w:sz w:val="24"/>
+          <w:szCs w:val="24"/>
+        </w:rPr>
+      </w:pPr>
+      <w:r>
+        <w:rPr>
+          <w:rFonts w:ascii="Times New Roman" w:hAnsi="Times New Roman" w:cs="Times New Roman"/>
+          <w:sz w:val="24"/>
+          <w:szCs w:val="24"/>
+        </w:rPr>
+        <w:t>Importing module in another file:</w:t>
+      </w:r>
+    </w:p>
+    <w:p>
+      <w:pPr>
+        <w:rPr>
+          <w:rFonts w:ascii="Times New Roman" w:hAnsi="Times New Roman" w:cs="Times New Roman"/>
+          <w:sz w:val="24"/>
+          <w:szCs w:val="24"/>
+        </w:rPr>
+      </w:pPr>
+      <w:r>
+        <w:rPr>
+          <w:rFonts w:ascii="Times New Roman" w:hAnsi="Times New Roman" w:cs="Times New Roman"/>
+          <w:sz w:val="24"/>
+          <w:szCs w:val="24"/>
+        </w:rPr>
+        <w:t>When using first exporting method</w:t>
+      </w:r>
+    </w:p>
+    <w:p>
+      <w:pPr>
+        <w:shd w:val="clear" w:color="auto" w:fill="1E1E1E"/>
+        <w:spacing w:after="0" w:line="285" w:lineRule="atLeast"/>
+        <w:rPr>
+          <w:rFonts w:ascii="Consolas" w:eastAsia="Times New Roman" w:hAnsi="Consolas" w:cs="Times New Roman"/>
+          <w:color w:val="D4D4D4"/>
+          <w:sz w:val="21"/>
+          <w:szCs w:val="21"/>
+        </w:rPr>
+      </w:pPr>
+      <w:proofErr w:type="spellStart"/>
+      <w:proofErr w:type="gramStart"/>
+      <w:r>
+        <w:rPr>
+          <w:rFonts w:ascii="Consolas" w:eastAsia="Times New Roman" w:hAnsi="Consolas" w:cs="Times New Roman"/>
+          <w:color w:val="569CD6"/>
+          <w:sz w:val="21"/>
+          <w:szCs w:val="21"/>
+        </w:rPr>
+        <w:t>const</w:t>
+      </w:r>
+      <w:proofErr w:type="spellEnd"/>
+      <w:proofErr w:type="gramEnd"/>
+      <w:r>
+        <w:rPr>
+          <w:rFonts w:ascii="Consolas" w:eastAsia="Times New Roman" w:hAnsi="Consolas" w:cs="Times New Roman"/>
+          <w:color w:val="D4D4D4"/>
+          <w:sz w:val="21"/>
+          <w:szCs w:val="21"/>
+        </w:rPr>
+        <w:t> </w:t>
+      </w:r>
+      <w:r>
+        <w:rPr>
+          <w:rFonts w:ascii="Consolas" w:eastAsia="Times New Roman" w:hAnsi="Consolas" w:cs="Times New Roman"/>
+          <w:color w:val="4FC1FF"/>
+          <w:sz w:val="21"/>
+          <w:szCs w:val="21"/>
+        </w:rPr>
+        <w:t>logger</w:t>
+      </w:r>
+      <w:r>
+        <w:rPr>
+          <w:rFonts w:ascii="Consolas" w:eastAsia="Times New Roman" w:hAnsi="Consolas" w:cs="Times New Roman"/>
+          <w:color w:val="D4D4D4"/>
+          <w:sz w:val="21"/>
+          <w:szCs w:val="21"/>
+        </w:rPr>
+        <w:t> = </w:t>
+      </w:r>
+      <w:r>
+        <w:rPr>
+          <w:rFonts w:ascii="Consolas" w:eastAsia="Times New Roman" w:hAnsi="Consolas" w:cs="Times New Roman"/>
+          <w:color w:val="DCDCAA"/>
+          <w:sz w:val="21"/>
+          <w:szCs w:val="21"/>
+        </w:rPr>
+        <w:t>require</w:t>
+      </w:r>
+      <w:r>
+        <w:rPr>
+          <w:rFonts w:ascii="Consolas" w:eastAsia="Times New Roman" w:hAnsi="Consolas" w:cs="Times New Roman"/>
+          <w:color w:val="D4D4D4"/>
+          <w:sz w:val="21"/>
+          <w:szCs w:val="21"/>
+        </w:rPr>
+        <w:t>(</w:t>
+      </w:r>
+      <w:r>
+        <w:rPr>
+          <w:rFonts w:ascii="Consolas" w:eastAsia="Times New Roman" w:hAnsi="Consolas" w:cs="Times New Roman"/>
+          <w:color w:val="CE9178"/>
+          <w:sz w:val="21"/>
+          <w:szCs w:val="21"/>
+        </w:rPr>
+        <w:t>'./</w:t>
+      </w:r>
+      <w:proofErr w:type="spellStart"/>
+      <w:r>
+        <w:rPr>
+          <w:rFonts w:ascii="Consolas" w:eastAsia="Times New Roman" w:hAnsi="Consolas" w:cs="Times New Roman"/>
+          <w:color w:val="CE9178"/>
+          <w:sz w:val="21"/>
+          <w:szCs w:val="21"/>
+        </w:rPr>
+        <w:t>ModuleLogger</w:t>
+      </w:r>
+      <w:proofErr w:type="spellEnd"/>
+      <w:r>
+        <w:rPr>
+          <w:rFonts w:ascii="Consolas" w:eastAsia="Times New Roman" w:hAnsi="Consolas" w:cs="Times New Roman"/>
+          <w:color w:val="CE9178"/>
+          <w:sz w:val="21"/>
+          <w:szCs w:val="21"/>
+        </w:rPr>
+        <w:t>'</w:t>
+      </w:r>
+      <w:r>
+        <w:rPr>
+          <w:rFonts w:ascii="Consolas" w:eastAsia="Times New Roman" w:hAnsi="Consolas" w:cs="Times New Roman"/>
+          <w:color w:val="D4D4D4"/>
+          <w:sz w:val="21"/>
+          <w:szCs w:val="21"/>
+        </w:rPr>
+        <w:t>);</w:t>
+      </w:r>
+    </w:p>
+    <w:p>
+      <w:pPr>
+        <w:shd w:val="clear" w:color="auto" w:fill="1E1E1E"/>
+        <w:spacing w:after="0" w:line="285" w:lineRule="atLeast"/>
+        <w:rPr>
+          <w:rFonts w:ascii="Consolas" w:eastAsia="Times New Roman" w:hAnsi="Consolas" w:cs="Times New Roman"/>
+          <w:color w:val="D4D4D4"/>
+          <w:sz w:val="21"/>
+          <w:szCs w:val="21"/>
+        </w:rPr>
+      </w:pPr>
+    </w:p>
+    <w:p>
+      <w:pPr>
+        <w:shd w:val="clear" w:color="auto" w:fill="1E1E1E"/>
+        <w:spacing w:after="0" w:line="285" w:lineRule="atLeast"/>
+        <w:rPr>
+          <w:rFonts w:ascii="Consolas" w:eastAsia="Times New Roman" w:hAnsi="Consolas" w:cs="Times New Roman"/>
+          <w:color w:val="D4D4D4"/>
+          <w:sz w:val="21"/>
+          <w:szCs w:val="21"/>
+        </w:rPr>
+      </w:pPr>
+      <w:proofErr w:type="gramStart"/>
+      <w:r>
+        <w:rPr>
+          <w:rFonts w:ascii="Consolas" w:eastAsia="Times New Roman" w:hAnsi="Consolas" w:cs="Times New Roman"/>
+          <w:color w:val="9CDCFE"/>
+          <w:sz w:val="21"/>
+          <w:szCs w:val="21"/>
+        </w:rPr>
+        <w:t>console</w:t>
+      </w:r>
+      <w:r>
+        <w:rPr>
+          <w:rFonts w:ascii="Consolas" w:eastAsia="Times New Roman" w:hAnsi="Consolas" w:cs="Times New Roman"/>
+          <w:color w:val="D4D4D4"/>
+          <w:sz w:val="21"/>
+          <w:szCs w:val="21"/>
+        </w:rPr>
+        <w:t>.</w:t>
+      </w:r>
+      <w:r>
+        <w:rPr>
+          <w:rFonts w:ascii="Consolas" w:eastAsia="Times New Roman" w:hAnsi="Consolas" w:cs="Times New Roman"/>
+          <w:color w:val="DCDCAA"/>
+          <w:sz w:val="21"/>
+          <w:szCs w:val="21"/>
+        </w:rPr>
+        <w:t>log</w:t>
+      </w:r>
+      <w:r>
+        <w:rPr>
+          <w:rFonts w:ascii="Consolas" w:eastAsia="Times New Roman" w:hAnsi="Consolas" w:cs="Times New Roman"/>
+          <w:color w:val="D4D4D4"/>
+          <w:sz w:val="21"/>
+          <w:szCs w:val="21"/>
+        </w:rPr>
+        <w:t>(</w:t>
+      </w:r>
+      <w:proofErr w:type="gramEnd"/>
+      <w:r>
+        <w:rPr>
+          <w:rFonts w:ascii="Consolas" w:eastAsia="Times New Roman" w:hAnsi="Consolas" w:cs="Times New Roman"/>
+          <w:color w:val="9CDCFE"/>
+          <w:sz w:val="21"/>
+          <w:szCs w:val="21"/>
+        </w:rPr>
+        <w:t>logger</w:t>
+      </w:r>
+      <w:r>
+        <w:rPr>
+          <w:rFonts w:ascii="Consolas" w:eastAsia="Times New Roman" w:hAnsi="Consolas" w:cs="Times New Roman"/>
+          <w:color w:val="D4D4D4"/>
+          <w:sz w:val="21"/>
+          <w:szCs w:val="21"/>
+        </w:rPr>
+        <w:t>);</w:t>
+      </w:r>
+    </w:p>
+    <w:p>
+      <w:pPr>
+        <w:shd w:val="clear" w:color="auto" w:fill="1E1E1E"/>
+        <w:spacing w:after="0" w:line="285" w:lineRule="atLeast"/>
+        <w:rPr>
+          <w:rFonts w:ascii="Consolas" w:eastAsia="Times New Roman" w:hAnsi="Consolas" w:cs="Times New Roman"/>
+          <w:color w:val="D4D4D4"/>
+          <w:sz w:val="21"/>
+          <w:szCs w:val="21"/>
+        </w:rPr>
+      </w:pPr>
+    </w:p>
+    <w:p>
+      <w:pPr>
+        <w:shd w:val="clear" w:color="auto" w:fill="1E1E1E"/>
+        <w:spacing w:after="0" w:line="285" w:lineRule="atLeast"/>
+        <w:rPr>
+          <w:rFonts w:ascii="Consolas" w:eastAsia="Times New Roman" w:hAnsi="Consolas" w:cs="Times New Roman"/>
+          <w:color w:val="D4D4D4"/>
+          <w:sz w:val="21"/>
+          <w:szCs w:val="21"/>
+        </w:rPr>
+      </w:pPr>
+      <w:proofErr w:type="gramStart"/>
+      <w:r>
+        <w:rPr>
+          <w:rFonts w:ascii="Consolas" w:eastAsia="Times New Roman" w:hAnsi="Consolas" w:cs="Times New Roman"/>
+          <w:color w:val="9CDCFE"/>
+          <w:sz w:val="21"/>
+          <w:szCs w:val="21"/>
+        </w:rPr>
+        <w:t>logger</w:t>
+      </w:r>
+      <w:r>
+        <w:rPr>
+          <w:rFonts w:ascii="Consolas" w:eastAsia="Times New Roman" w:hAnsi="Consolas" w:cs="Times New Roman"/>
+          <w:color w:val="D4D4D4"/>
+          <w:sz w:val="21"/>
+          <w:szCs w:val="21"/>
+        </w:rPr>
+        <w:t>.</w:t>
+      </w:r>
+      <w:r>
+        <w:rPr>
+          <w:rFonts w:ascii="Consolas" w:eastAsia="Times New Roman" w:hAnsi="Consolas" w:cs="Times New Roman"/>
+          <w:color w:val="DCDCAA"/>
+          <w:sz w:val="21"/>
+          <w:szCs w:val="21"/>
+        </w:rPr>
+        <w:t>log</w:t>
+      </w:r>
+      <w:r>
+        <w:rPr>
+          <w:rFonts w:ascii="Consolas" w:eastAsia="Times New Roman" w:hAnsi="Consolas" w:cs="Times New Roman"/>
+          <w:color w:val="D4D4D4"/>
+          <w:sz w:val="21"/>
+          <w:szCs w:val="21"/>
+        </w:rPr>
+        <w:t>(</w:t>
+      </w:r>
+      <w:proofErr w:type="gramEnd"/>
+      <w:r>
+        <w:rPr>
+          <w:rFonts w:ascii="Consolas" w:eastAsia="Times New Roman" w:hAnsi="Consolas" w:cs="Times New Roman"/>
+          <w:color w:val="CE9178"/>
+          <w:sz w:val="21"/>
+          <w:szCs w:val="21"/>
+        </w:rPr>
+        <w:t>"</w:t>
+      </w:r>
+      <w:proofErr w:type="spellStart"/>
+      <w:r>
+        <w:rPr>
+          <w:rFonts w:ascii="Consolas" w:eastAsia="Times New Roman" w:hAnsi="Consolas" w:cs="Times New Roman"/>
+          <w:color w:val="CE9178"/>
+          <w:sz w:val="21"/>
+          <w:szCs w:val="21"/>
+        </w:rPr>
+        <w:t>muneeb</w:t>
+      </w:r>
+      <w:proofErr w:type="spellEnd"/>
+      <w:r>
+        <w:rPr>
+          <w:rFonts w:ascii="Consolas" w:eastAsia="Times New Roman" w:hAnsi="Consolas" w:cs="Times New Roman"/>
+          <w:color w:val="CE9178"/>
+          <w:sz w:val="21"/>
+          <w:szCs w:val="21"/>
+        </w:rPr>
+        <w:t>"</w:t>
+      </w:r>
+      <w:r>
+        <w:rPr>
+          <w:rFonts w:ascii="Consolas" w:eastAsia="Times New Roman" w:hAnsi="Consolas" w:cs="Times New Roman"/>
+          <w:color w:val="D4D4D4"/>
+          <w:sz w:val="21"/>
+          <w:szCs w:val="21"/>
+        </w:rPr>
+        <w:t>)</w:t>
+      </w:r>
+    </w:p>
+    <w:p>
+      <w:pPr>
+        <w:rPr>
+          <w:rFonts w:ascii="Times New Roman" w:hAnsi="Times New Roman" w:cs="Times New Roman"/>
+          <w:sz w:val="24"/>
+          <w:szCs w:val="24"/>
+        </w:rPr>
+      </w:pPr>
+    </w:p>
+    <w:p>
+      <w:pPr>
+        <w:rPr>
+          <w:rFonts w:ascii="Times New Roman" w:hAnsi="Times New Roman" w:cs="Times New Roman"/>
+          <w:sz w:val="24"/>
+          <w:szCs w:val="24"/>
+        </w:rPr>
+      </w:pPr>
+      <w:r>
+        <w:rPr>
+          <w:rFonts w:ascii="Times New Roman" w:hAnsi="Times New Roman" w:cs="Times New Roman"/>
+          <w:sz w:val="24"/>
+          <w:szCs w:val="24"/>
+        </w:rPr>
+        <w:t>When using second exporting method</w:t>
+      </w:r>
+    </w:p>
+    <w:p>
+      <w:pPr>
+        <w:shd w:val="clear" w:color="auto" w:fill="1E1E1E"/>
+        <w:spacing w:after="0" w:line="285" w:lineRule="atLeast"/>
+        <w:rPr>
+          <w:rFonts w:ascii="Consolas" w:eastAsia="Times New Roman" w:hAnsi="Consolas" w:cs="Times New Roman"/>
+          <w:color w:val="D4D4D4"/>
+          <w:sz w:val="21"/>
+          <w:szCs w:val="21"/>
+        </w:rPr>
+      </w:pPr>
+      <w:proofErr w:type="spellStart"/>
+      <w:r>
+        <w:rPr>
+          <w:rFonts w:ascii="Consolas" w:eastAsia="Times New Roman" w:hAnsi="Consolas" w:cs="Times New Roman"/>
+          <w:color w:val="DCDCAA"/>
+          <w:sz w:val="21"/>
+          <w:szCs w:val="21"/>
+        </w:rPr>
+        <w:lastRenderedPageBreak/>
+        <w:t>module</w:t>
+      </w:r>
+      <w:r>
+        <w:rPr>
+          <w:rFonts w:ascii="Consolas" w:eastAsia="Times New Roman" w:hAnsi="Consolas" w:cs="Times New Roman"/>
+          <w:color w:val="D4D4D4"/>
+          <w:sz w:val="21"/>
+          <w:szCs w:val="21"/>
+        </w:rPr>
+        <w:t>.</w:t>
+      </w:r>
+      <w:r>
+        <w:rPr>
+          <w:rFonts w:ascii="Consolas" w:eastAsia="Times New Roman" w:hAnsi="Consolas" w:cs="Times New Roman"/>
+          <w:color w:val="DCDCAA"/>
+          <w:sz w:val="21"/>
+          <w:szCs w:val="21"/>
+        </w:rPr>
+        <w:t>exports</w:t>
+      </w:r>
+      <w:proofErr w:type="spellEnd"/>
+      <w:r>
+        <w:rPr>
+          <w:rFonts w:ascii="Consolas" w:eastAsia="Times New Roman" w:hAnsi="Consolas" w:cs="Times New Roman"/>
+          <w:color w:val="D4D4D4"/>
+          <w:sz w:val="21"/>
+          <w:szCs w:val="21"/>
+        </w:rPr>
+        <w:t> = </w:t>
+      </w:r>
+      <w:r>
+        <w:rPr>
+          <w:rFonts w:ascii="Consolas" w:eastAsia="Times New Roman" w:hAnsi="Consolas" w:cs="Times New Roman"/>
+          <w:color w:val="DCDCAA"/>
+          <w:sz w:val="21"/>
+          <w:szCs w:val="21"/>
+        </w:rPr>
+        <w:t>log</w:t>
+      </w:r>
+      <w:r>
+        <w:rPr>
+          <w:rFonts w:ascii="Consolas" w:eastAsia="Times New Roman" w:hAnsi="Consolas" w:cs="Times New Roman"/>
+          <w:color w:val="D4D4D4"/>
+          <w:sz w:val="21"/>
+          <w:szCs w:val="21"/>
+        </w:rPr>
+        <w:t>;</w:t>
+      </w:r>
+    </w:p>
+    <w:p>
+      <w:pPr>
+        <w:rPr>
+          <w:rFonts w:ascii="Times New Roman" w:hAnsi="Times New Roman" w:cs="Times New Roman"/>
+          <w:sz w:val="24"/>
+          <w:szCs w:val="24"/>
+        </w:rPr>
+      </w:pPr>
+      <w:bookmarkStart w:id="0" w:name="_GoBack"/>
       <w:bookmarkEnd w:id="0"/>
-    </w:p>
-    <w:p>
-      <w:pPr>
-        <w:rPr>
-          <w:rFonts w:ascii="Times New Roman" w:hAnsi="Times New Roman" w:cs="Times New Roman"/>
-          <w:sz w:val="24"/>
-          <w:szCs w:val="24"/>
-        </w:rPr>
-      </w:pPr>
-      <w:r>
-        <w:rPr>
-          <w:rFonts w:ascii="Times New Roman" w:hAnsi="Times New Roman" w:cs="Times New Roman"/>
-          <w:sz w:val="24"/>
-          <w:szCs w:val="24"/>
-        </w:rPr>
-        <w:t>Every node app has one module which is main module, like app.js in my case</w:t>
-      </w:r>
-    </w:p>
-    <w:p>
-      <w:pPr>
-        <w:rPr>
-          <w:rFonts w:ascii="Times New Roman" w:hAnsi="Times New Roman" w:cs="Times New Roman"/>
-          <w:sz w:val="24"/>
-          <w:szCs w:val="24"/>
-        </w:rPr>
-      </w:pPr>
     </w:p>
     <w:p>
       <w:pPr>

</xml_diff>

<commit_message>
done with http module
</commit_message>
<xml_diff>
--- a/Nodejs-notes.docx
+++ b/Nodejs-notes.docx
@@ -1387,33 +1387,658 @@
         </w:rPr>
         <w:t>MODULE WRAPPER FUNCTION:</w:t>
       </w:r>
+    </w:p>
+    <w:p>
+      <w:pPr>
+        <w:rPr>
+          <w:rFonts w:ascii="Times New Roman" w:hAnsi="Times New Roman" w:cs="Times New Roman"/>
+          <w:sz w:val="24"/>
+          <w:szCs w:val="24"/>
+        </w:rPr>
+      </w:pPr>
+      <w:r>
+        <w:rPr>
+          <w:rFonts w:ascii="Times New Roman" w:hAnsi="Times New Roman" w:cs="Times New Roman"/>
+          <w:sz w:val="24"/>
+          <w:szCs w:val="24"/>
+        </w:rPr>
+        <w:t>Node wrap all of our code in function</w:t>
+      </w:r>
+      <w:r>
+        <w:rPr>
+          <w:rFonts w:ascii="Times New Roman" w:hAnsi="Times New Roman" w:cs="Times New Roman"/>
+          <w:sz w:val="24"/>
+          <w:szCs w:val="24"/>
+        </w:rPr>
+        <w:t>, it does not run directly. This function is called Module wrapper function</w:t>
+      </w:r>
+    </w:p>
+    <w:p>
+      <w:pPr>
+        <w:rPr>
+          <w:rFonts w:ascii="Times New Roman" w:hAnsi="Times New Roman" w:cs="Times New Roman"/>
+          <w:sz w:val="24"/>
+          <w:szCs w:val="24"/>
+        </w:rPr>
+      </w:pPr>
+    </w:p>
+    <w:p>
+      <w:pPr>
+        <w:rPr>
+          <w:rFonts w:ascii="Times New Roman" w:hAnsi="Times New Roman" w:cs="Times New Roman"/>
+          <w:sz w:val="24"/>
+          <w:szCs w:val="24"/>
+        </w:rPr>
+      </w:pPr>
+      <w:r>
+        <w:rPr>
+          <w:rFonts w:ascii="Times New Roman" w:hAnsi="Times New Roman" w:cs="Times New Roman"/>
+          <w:sz w:val="24"/>
+          <w:szCs w:val="24"/>
+        </w:rPr>
+        <w:t>ASYNC FS MODULE:</w:t>
+      </w:r>
+    </w:p>
+    <w:p>
+      <w:pPr>
+        <w:shd w:val="clear" w:color="auto" w:fill="1E1E1E"/>
+        <w:spacing w:after="0" w:line="285" w:lineRule="atLeast"/>
+        <w:rPr>
+          <w:rFonts w:ascii="Consolas" w:eastAsia="Times New Roman" w:hAnsi="Consolas" w:cs="Times New Roman"/>
+          <w:color w:val="D4D4D4"/>
+          <w:sz w:val="21"/>
+          <w:szCs w:val="21"/>
+        </w:rPr>
+      </w:pPr>
+      <w:r>
+        <w:rPr>
+          <w:rFonts w:ascii="Consolas" w:eastAsia="Times New Roman" w:hAnsi="Consolas" w:cs="Times New Roman"/>
+          <w:color w:val="569CD6"/>
+          <w:sz w:val="21"/>
+          <w:szCs w:val="21"/>
+        </w:rPr>
+        <w:t>const</w:t>
+      </w:r>
+      <w:r>
+        <w:rPr>
+          <w:rFonts w:ascii="Consolas" w:eastAsia="Times New Roman" w:hAnsi="Consolas" w:cs="Times New Roman"/>
+          <w:color w:val="D4D4D4"/>
+          <w:sz w:val="21"/>
+          <w:szCs w:val="21"/>
+        </w:rPr>
+        <w:t> </w:t>
+      </w:r>
+      <w:r>
+        <w:rPr>
+          <w:rFonts w:ascii="Consolas" w:eastAsia="Times New Roman" w:hAnsi="Consolas" w:cs="Times New Roman"/>
+          <w:color w:val="4EC9B0"/>
+          <w:sz w:val="21"/>
+          <w:szCs w:val="21"/>
+        </w:rPr>
+        <w:t>fs</w:t>
+      </w:r>
+      <w:r>
+        <w:rPr>
+          <w:rFonts w:ascii="Consolas" w:eastAsia="Times New Roman" w:hAnsi="Consolas" w:cs="Times New Roman"/>
+          <w:color w:val="D4D4D4"/>
+          <w:sz w:val="21"/>
+          <w:szCs w:val="21"/>
+        </w:rPr>
+        <w:t> = </w:t>
+      </w:r>
+      <w:r>
+        <w:rPr>
+          <w:rFonts w:ascii="Consolas" w:eastAsia="Times New Roman" w:hAnsi="Consolas" w:cs="Times New Roman"/>
+          <w:color w:val="DCDCAA"/>
+          <w:sz w:val="21"/>
+          <w:szCs w:val="21"/>
+        </w:rPr>
+        <w:t>require</w:t>
+      </w:r>
+      <w:r>
+        <w:rPr>
+          <w:rFonts w:ascii="Consolas" w:eastAsia="Times New Roman" w:hAnsi="Consolas" w:cs="Times New Roman"/>
+          <w:color w:val="D4D4D4"/>
+          <w:sz w:val="21"/>
+          <w:szCs w:val="21"/>
+        </w:rPr>
+        <w:t>(</w:t>
+      </w:r>
+      <w:r>
+        <w:rPr>
+          <w:rFonts w:ascii="Consolas" w:eastAsia="Times New Roman" w:hAnsi="Consolas" w:cs="Times New Roman"/>
+          <w:color w:val="CE9178"/>
+          <w:sz w:val="21"/>
+          <w:szCs w:val="21"/>
+        </w:rPr>
+        <w:t>'fs'</w:t>
+      </w:r>
+      <w:r>
+        <w:rPr>
+          <w:rFonts w:ascii="Consolas" w:eastAsia="Times New Roman" w:hAnsi="Consolas" w:cs="Times New Roman"/>
+          <w:color w:val="D4D4D4"/>
+          <w:sz w:val="21"/>
+          <w:szCs w:val="21"/>
+        </w:rPr>
+        <w:t>);</w:t>
+      </w:r>
+    </w:p>
+    <w:p>
+      <w:pPr>
+        <w:shd w:val="clear" w:color="auto" w:fill="1E1E1E"/>
+        <w:spacing w:after="0" w:line="285" w:lineRule="atLeast"/>
+        <w:rPr>
+          <w:rFonts w:ascii="Consolas" w:eastAsia="Times New Roman" w:hAnsi="Consolas" w:cs="Times New Roman"/>
+          <w:color w:val="D4D4D4"/>
+          <w:sz w:val="21"/>
+          <w:szCs w:val="21"/>
+        </w:rPr>
+      </w:pPr>
+    </w:p>
+    <w:p>
+      <w:pPr>
+        <w:shd w:val="clear" w:color="auto" w:fill="1E1E1E"/>
+        <w:spacing w:after="0" w:line="285" w:lineRule="atLeast"/>
+        <w:rPr>
+          <w:rFonts w:ascii="Consolas" w:eastAsia="Times New Roman" w:hAnsi="Consolas" w:cs="Times New Roman"/>
+          <w:color w:val="D4D4D4"/>
+          <w:sz w:val="21"/>
+          <w:szCs w:val="21"/>
+        </w:rPr>
+      </w:pPr>
+      <w:r>
+        <w:rPr>
+          <w:rFonts w:ascii="Consolas" w:eastAsia="Times New Roman" w:hAnsi="Consolas" w:cs="Times New Roman"/>
+          <w:color w:val="4EC9B0"/>
+          <w:sz w:val="21"/>
+          <w:szCs w:val="21"/>
+        </w:rPr>
+        <w:t>fs</w:t>
+      </w:r>
+      <w:r>
+        <w:rPr>
+          <w:rFonts w:ascii="Consolas" w:eastAsia="Times New Roman" w:hAnsi="Consolas" w:cs="Times New Roman"/>
+          <w:color w:val="D4D4D4"/>
+          <w:sz w:val="21"/>
+          <w:szCs w:val="21"/>
+        </w:rPr>
+        <w:t>.</w:t>
+      </w:r>
+      <w:r>
+        <w:rPr>
+          <w:rFonts w:ascii="Consolas" w:eastAsia="Times New Roman" w:hAnsi="Consolas" w:cs="Times New Roman"/>
+          <w:color w:val="DCDCAA"/>
+          <w:sz w:val="21"/>
+          <w:szCs w:val="21"/>
+        </w:rPr>
+        <w:t>readdir</w:t>
+      </w:r>
+      <w:r>
+        <w:rPr>
+          <w:rFonts w:ascii="Consolas" w:eastAsia="Times New Roman" w:hAnsi="Consolas" w:cs="Times New Roman"/>
+          <w:color w:val="D4D4D4"/>
+          <w:sz w:val="21"/>
+          <w:szCs w:val="21"/>
+        </w:rPr>
+        <w:t>(</w:t>
+      </w:r>
+      <w:r>
+        <w:rPr>
+          <w:rFonts w:ascii="Consolas" w:eastAsia="Times New Roman" w:hAnsi="Consolas" w:cs="Times New Roman"/>
+          <w:color w:val="CE9178"/>
+          <w:sz w:val="21"/>
+          <w:szCs w:val="21"/>
+        </w:rPr>
+        <w:t>'./'</w:t>
+      </w:r>
+      <w:r>
+        <w:rPr>
+          <w:rFonts w:ascii="Consolas" w:eastAsia="Times New Roman" w:hAnsi="Consolas" w:cs="Times New Roman"/>
+          <w:color w:val="D4D4D4"/>
+          <w:sz w:val="21"/>
+          <w:szCs w:val="21"/>
+        </w:rPr>
+        <w:t>, (</w:t>
+      </w:r>
+      <w:r>
+        <w:rPr>
+          <w:rFonts w:ascii="Consolas" w:eastAsia="Times New Roman" w:hAnsi="Consolas" w:cs="Times New Roman"/>
+          <w:color w:val="9CDCFE"/>
+          <w:sz w:val="21"/>
+          <w:szCs w:val="21"/>
+        </w:rPr>
+        <w:t>err</w:t>
+      </w:r>
+      <w:r>
+        <w:rPr>
+          <w:rFonts w:ascii="Consolas" w:eastAsia="Times New Roman" w:hAnsi="Consolas" w:cs="Times New Roman"/>
+          <w:color w:val="D4D4D4"/>
+          <w:sz w:val="21"/>
+          <w:szCs w:val="21"/>
+        </w:rPr>
+        <w:t>, </w:t>
+      </w:r>
+      <w:r>
+        <w:rPr>
+          <w:rFonts w:ascii="Consolas" w:eastAsia="Times New Roman" w:hAnsi="Consolas" w:cs="Times New Roman"/>
+          <w:color w:val="9CDCFE"/>
+          <w:sz w:val="21"/>
+          <w:szCs w:val="21"/>
+        </w:rPr>
+        <w:t>result</w:t>
+      </w:r>
+      <w:r>
+        <w:rPr>
+          <w:rFonts w:ascii="Consolas" w:eastAsia="Times New Roman" w:hAnsi="Consolas" w:cs="Times New Roman"/>
+          <w:color w:val="D4D4D4"/>
+          <w:sz w:val="21"/>
+          <w:szCs w:val="21"/>
+        </w:rPr>
+        <w:t>) </w:t>
+      </w:r>
+      <w:r>
+        <w:rPr>
+          <w:rFonts w:ascii="Consolas" w:eastAsia="Times New Roman" w:hAnsi="Consolas" w:cs="Times New Roman"/>
+          <w:color w:val="569CD6"/>
+          <w:sz w:val="21"/>
+          <w:szCs w:val="21"/>
+        </w:rPr>
+        <w:t>=&gt;</w:t>
+      </w:r>
+      <w:r>
+        <w:rPr>
+          <w:rFonts w:ascii="Consolas" w:eastAsia="Times New Roman" w:hAnsi="Consolas" w:cs="Times New Roman"/>
+          <w:color w:val="D4D4D4"/>
+          <w:sz w:val="21"/>
+          <w:szCs w:val="21"/>
+        </w:rPr>
+        <w:t> {</w:t>
+      </w:r>
+    </w:p>
+    <w:p>
+      <w:pPr>
+        <w:shd w:val="clear" w:color="auto" w:fill="1E1E1E"/>
+        <w:spacing w:after="0" w:line="285" w:lineRule="atLeast"/>
+        <w:rPr>
+          <w:rFonts w:ascii="Consolas" w:eastAsia="Times New Roman" w:hAnsi="Consolas" w:cs="Times New Roman"/>
+          <w:color w:val="D4D4D4"/>
+          <w:sz w:val="21"/>
+          <w:szCs w:val="21"/>
+        </w:rPr>
+      </w:pPr>
+      <w:r>
+        <w:rPr>
+          <w:rFonts w:ascii="Consolas" w:eastAsia="Times New Roman" w:hAnsi="Consolas" w:cs="Times New Roman"/>
+          <w:color w:val="D4D4D4"/>
+          <w:sz w:val="21"/>
+          <w:szCs w:val="21"/>
+        </w:rPr>
+        <w:t>    </w:t>
+      </w:r>
+      <w:r>
+        <w:rPr>
+          <w:rFonts w:ascii="Consolas" w:eastAsia="Times New Roman" w:hAnsi="Consolas" w:cs="Times New Roman"/>
+          <w:color w:val="C586C0"/>
+          <w:sz w:val="21"/>
+          <w:szCs w:val="21"/>
+        </w:rPr>
+        <w:t>if</w:t>
+      </w:r>
+      <w:r>
+        <w:rPr>
+          <w:rFonts w:ascii="Consolas" w:eastAsia="Times New Roman" w:hAnsi="Consolas" w:cs="Times New Roman"/>
+          <w:color w:val="D4D4D4"/>
+          <w:sz w:val="21"/>
+          <w:szCs w:val="21"/>
+        </w:rPr>
+        <w:t> (</w:t>
+      </w:r>
+      <w:r>
+        <w:rPr>
+          <w:rFonts w:ascii="Consolas" w:eastAsia="Times New Roman" w:hAnsi="Consolas" w:cs="Times New Roman"/>
+          <w:color w:val="9CDCFE"/>
+          <w:sz w:val="21"/>
+          <w:szCs w:val="21"/>
+        </w:rPr>
+        <w:t>err</w:t>
+      </w:r>
+      <w:r>
+        <w:rPr>
+          <w:rFonts w:ascii="Consolas" w:eastAsia="Times New Roman" w:hAnsi="Consolas" w:cs="Times New Roman"/>
+          <w:color w:val="D4D4D4"/>
+          <w:sz w:val="21"/>
+          <w:szCs w:val="21"/>
+        </w:rPr>
+        <w:t>){</w:t>
+      </w:r>
+    </w:p>
+    <w:p>
+      <w:pPr>
+        <w:shd w:val="clear" w:color="auto" w:fill="1E1E1E"/>
+        <w:spacing w:after="0" w:line="285" w:lineRule="atLeast"/>
+        <w:rPr>
+          <w:rFonts w:ascii="Consolas" w:eastAsia="Times New Roman" w:hAnsi="Consolas" w:cs="Times New Roman"/>
+          <w:color w:val="D4D4D4"/>
+          <w:sz w:val="21"/>
+          <w:szCs w:val="21"/>
+        </w:rPr>
+      </w:pPr>
+      <w:r>
+        <w:rPr>
+          <w:rFonts w:ascii="Consolas" w:eastAsia="Times New Roman" w:hAnsi="Consolas" w:cs="Times New Roman"/>
+          <w:color w:val="D4D4D4"/>
+          <w:sz w:val="21"/>
+          <w:szCs w:val="21"/>
+        </w:rPr>
+        <w:t>        </w:t>
+      </w:r>
+      <w:r>
+        <w:rPr>
+          <w:rFonts w:ascii="Consolas" w:eastAsia="Times New Roman" w:hAnsi="Consolas" w:cs="Times New Roman"/>
+          <w:color w:val="9CDCFE"/>
+          <w:sz w:val="21"/>
+          <w:szCs w:val="21"/>
+        </w:rPr>
+        <w:t>console</w:t>
+      </w:r>
+      <w:r>
+        <w:rPr>
+          <w:rFonts w:ascii="Consolas" w:eastAsia="Times New Roman" w:hAnsi="Consolas" w:cs="Times New Roman"/>
+          <w:color w:val="D4D4D4"/>
+          <w:sz w:val="21"/>
+          <w:szCs w:val="21"/>
+        </w:rPr>
+        <w:t>.</w:t>
+      </w:r>
+      <w:r>
+        <w:rPr>
+          <w:rFonts w:ascii="Consolas" w:eastAsia="Times New Roman" w:hAnsi="Consolas" w:cs="Times New Roman"/>
+          <w:color w:val="DCDCAA"/>
+          <w:sz w:val="21"/>
+          <w:szCs w:val="21"/>
+        </w:rPr>
+        <w:t>log</w:t>
+      </w:r>
+      <w:r>
+        <w:rPr>
+          <w:rFonts w:ascii="Consolas" w:eastAsia="Times New Roman" w:hAnsi="Consolas" w:cs="Times New Roman"/>
+          <w:color w:val="D4D4D4"/>
+          <w:sz w:val="21"/>
+          <w:szCs w:val="21"/>
+        </w:rPr>
+        <w:t>(</w:t>
+      </w:r>
+      <w:r>
+        <w:rPr>
+          <w:rFonts w:ascii="Consolas" w:eastAsia="Times New Roman" w:hAnsi="Consolas" w:cs="Times New Roman"/>
+          <w:color w:val="CE9178"/>
+          <w:sz w:val="21"/>
+          <w:szCs w:val="21"/>
+        </w:rPr>
+        <w:t>'Error'</w:t>
+      </w:r>
+      <w:r>
+        <w:rPr>
+          <w:rFonts w:ascii="Consolas" w:eastAsia="Times New Roman" w:hAnsi="Consolas" w:cs="Times New Roman"/>
+          <w:color w:val="D4D4D4"/>
+          <w:sz w:val="21"/>
+          <w:szCs w:val="21"/>
+        </w:rPr>
+        <w:t>, </w:t>
+      </w:r>
+      <w:r>
+        <w:rPr>
+          <w:rFonts w:ascii="Consolas" w:eastAsia="Times New Roman" w:hAnsi="Consolas" w:cs="Times New Roman"/>
+          <w:color w:val="9CDCFE"/>
+          <w:sz w:val="21"/>
+          <w:szCs w:val="21"/>
+        </w:rPr>
+        <w:t>err</w:t>
+      </w:r>
+      <w:r>
+        <w:rPr>
+          <w:rFonts w:ascii="Consolas" w:eastAsia="Times New Roman" w:hAnsi="Consolas" w:cs="Times New Roman"/>
+          <w:color w:val="D4D4D4"/>
+          <w:sz w:val="21"/>
+          <w:szCs w:val="21"/>
+        </w:rPr>
+        <w:t>);</w:t>
+      </w:r>
+    </w:p>
+    <w:p>
+      <w:pPr>
+        <w:shd w:val="clear" w:color="auto" w:fill="1E1E1E"/>
+        <w:spacing w:after="0" w:line="285" w:lineRule="atLeast"/>
+        <w:rPr>
+          <w:rFonts w:ascii="Consolas" w:eastAsia="Times New Roman" w:hAnsi="Consolas" w:cs="Times New Roman"/>
+          <w:color w:val="D4D4D4"/>
+          <w:sz w:val="21"/>
+          <w:szCs w:val="21"/>
+        </w:rPr>
+      </w:pPr>
+      <w:r>
+        <w:rPr>
+          <w:rFonts w:ascii="Consolas" w:eastAsia="Times New Roman" w:hAnsi="Consolas" w:cs="Times New Roman"/>
+          <w:color w:val="D4D4D4"/>
+          <w:sz w:val="21"/>
+          <w:szCs w:val="21"/>
+        </w:rPr>
+        <w:t>    }</w:t>
+      </w:r>
+    </w:p>
+    <w:p>
+      <w:pPr>
+        <w:shd w:val="clear" w:color="auto" w:fill="1E1E1E"/>
+        <w:spacing w:after="0" w:line="285" w:lineRule="atLeast"/>
+        <w:rPr>
+          <w:rFonts w:ascii="Consolas" w:eastAsia="Times New Roman" w:hAnsi="Consolas" w:cs="Times New Roman"/>
+          <w:color w:val="D4D4D4"/>
+          <w:sz w:val="21"/>
+          <w:szCs w:val="21"/>
+        </w:rPr>
+      </w:pPr>
+      <w:r>
+        <w:rPr>
+          <w:rFonts w:ascii="Consolas" w:eastAsia="Times New Roman" w:hAnsi="Consolas" w:cs="Times New Roman"/>
+          <w:color w:val="D4D4D4"/>
+          <w:sz w:val="21"/>
+          <w:szCs w:val="21"/>
+        </w:rPr>
+        <w:t>    </w:t>
+      </w:r>
+      <w:r>
+        <w:rPr>
+          <w:rFonts w:ascii="Consolas" w:eastAsia="Times New Roman" w:hAnsi="Consolas" w:cs="Times New Roman"/>
+          <w:color w:val="C586C0"/>
+          <w:sz w:val="21"/>
+          <w:szCs w:val="21"/>
+        </w:rPr>
+        <w:t>else</w:t>
+      </w:r>
+      <w:r>
+        <w:rPr>
+          <w:rFonts w:ascii="Consolas" w:eastAsia="Times New Roman" w:hAnsi="Consolas" w:cs="Times New Roman"/>
+          <w:color w:val="D4D4D4"/>
+          <w:sz w:val="21"/>
+          <w:szCs w:val="21"/>
+        </w:rPr>
+        <w:t>{</w:t>
+      </w:r>
+    </w:p>
+    <w:p>
+      <w:pPr>
+        <w:shd w:val="clear" w:color="auto" w:fill="1E1E1E"/>
+        <w:spacing w:after="0" w:line="285" w:lineRule="atLeast"/>
+        <w:rPr>
+          <w:rFonts w:ascii="Consolas" w:eastAsia="Times New Roman" w:hAnsi="Consolas" w:cs="Times New Roman"/>
+          <w:color w:val="D4D4D4"/>
+          <w:sz w:val="21"/>
+          <w:szCs w:val="21"/>
+        </w:rPr>
+      </w:pPr>
+      <w:r>
+        <w:rPr>
+          <w:rFonts w:ascii="Consolas" w:eastAsia="Times New Roman" w:hAnsi="Consolas" w:cs="Times New Roman"/>
+          <w:color w:val="D4D4D4"/>
+          <w:sz w:val="21"/>
+          <w:szCs w:val="21"/>
+        </w:rPr>
+        <w:t>     </w:t>
+      </w:r>
+      <w:r>
+        <w:rPr>
+          <w:rFonts w:ascii="Consolas" w:eastAsia="Times New Roman" w:hAnsi="Consolas" w:cs="Times New Roman"/>
+          <w:color w:val="9CDCFE"/>
+          <w:sz w:val="21"/>
+          <w:szCs w:val="21"/>
+        </w:rPr>
+        <w:t>console</w:t>
+      </w:r>
+      <w:r>
+        <w:rPr>
+          <w:rFonts w:ascii="Consolas" w:eastAsia="Times New Roman" w:hAnsi="Consolas" w:cs="Times New Roman"/>
+          <w:color w:val="D4D4D4"/>
+          <w:sz w:val="21"/>
+          <w:szCs w:val="21"/>
+        </w:rPr>
+        <w:t>.</w:t>
+      </w:r>
+      <w:r>
+        <w:rPr>
+          <w:rFonts w:ascii="Consolas" w:eastAsia="Times New Roman" w:hAnsi="Consolas" w:cs="Times New Roman"/>
+          <w:color w:val="DCDCAA"/>
+          <w:sz w:val="21"/>
+          <w:szCs w:val="21"/>
+        </w:rPr>
+        <w:t>log</w:t>
+      </w:r>
+      <w:r>
+        <w:rPr>
+          <w:rFonts w:ascii="Consolas" w:eastAsia="Times New Roman" w:hAnsi="Consolas" w:cs="Times New Roman"/>
+          <w:color w:val="D4D4D4"/>
+          <w:sz w:val="21"/>
+          <w:szCs w:val="21"/>
+        </w:rPr>
+        <w:t>(</w:t>
+      </w:r>
+      <w:r>
+        <w:rPr>
+          <w:rFonts w:ascii="Consolas" w:eastAsia="Times New Roman" w:hAnsi="Consolas" w:cs="Times New Roman"/>
+          <w:color w:val="CE9178"/>
+          <w:sz w:val="21"/>
+          <w:szCs w:val="21"/>
+        </w:rPr>
+        <w:t>"Result"</w:t>
+      </w:r>
+      <w:r>
+        <w:rPr>
+          <w:rFonts w:ascii="Consolas" w:eastAsia="Times New Roman" w:hAnsi="Consolas" w:cs="Times New Roman"/>
+          <w:color w:val="D4D4D4"/>
+          <w:sz w:val="21"/>
+          <w:szCs w:val="21"/>
+        </w:rPr>
+        <w:t>,</w:t>
+      </w:r>
+      <w:r>
+        <w:rPr>
+          <w:rFonts w:ascii="Consolas" w:eastAsia="Times New Roman" w:hAnsi="Consolas" w:cs="Times New Roman"/>
+          <w:color w:val="9CDCFE"/>
+          <w:sz w:val="21"/>
+          <w:szCs w:val="21"/>
+        </w:rPr>
+        <w:t>result</w:t>
+      </w:r>
+      <w:r>
+        <w:rPr>
+          <w:rFonts w:ascii="Consolas" w:eastAsia="Times New Roman" w:hAnsi="Consolas" w:cs="Times New Roman"/>
+          <w:color w:val="D4D4D4"/>
+          <w:sz w:val="21"/>
+          <w:szCs w:val="21"/>
+        </w:rPr>
+        <w:t>);</w:t>
+      </w:r>
+    </w:p>
+    <w:p>
+      <w:pPr>
+        <w:shd w:val="clear" w:color="auto" w:fill="1E1E1E"/>
+        <w:spacing w:after="0" w:line="285" w:lineRule="atLeast"/>
+        <w:rPr>
+          <w:rFonts w:ascii="Consolas" w:eastAsia="Times New Roman" w:hAnsi="Consolas" w:cs="Times New Roman"/>
+          <w:color w:val="D4D4D4"/>
+          <w:sz w:val="21"/>
+          <w:szCs w:val="21"/>
+        </w:rPr>
+      </w:pPr>
+      <w:r>
+        <w:rPr>
+          <w:rFonts w:ascii="Consolas" w:eastAsia="Times New Roman" w:hAnsi="Consolas" w:cs="Times New Roman"/>
+          <w:color w:val="D4D4D4"/>
+          <w:sz w:val="21"/>
+          <w:szCs w:val="21"/>
+        </w:rPr>
+        <w:t>    }</w:t>
+      </w:r>
+    </w:p>
+    <w:p>
+      <w:pPr>
+        <w:shd w:val="clear" w:color="auto" w:fill="1E1E1E"/>
+        <w:spacing w:after="0" w:line="285" w:lineRule="atLeast"/>
+        <w:rPr>
+          <w:rFonts w:ascii="Consolas" w:eastAsia="Times New Roman" w:hAnsi="Consolas" w:cs="Times New Roman"/>
+          <w:color w:val="D4D4D4"/>
+          <w:sz w:val="21"/>
+          <w:szCs w:val="21"/>
+        </w:rPr>
+      </w:pPr>
+      <w:r>
+        <w:rPr>
+          <w:rFonts w:ascii="Consolas" w:eastAsia="Times New Roman" w:hAnsi="Consolas" w:cs="Times New Roman"/>
+          <w:color w:val="D4D4D4"/>
+          <w:sz w:val="21"/>
+          <w:szCs w:val="21"/>
+        </w:rPr>
+        <w:t>})</w:t>
+      </w:r>
+    </w:p>
+    <w:p>
+      <w:pPr>
+        <w:shd w:val="clear" w:color="auto" w:fill="1E1E1E"/>
+        <w:spacing w:after="0" w:line="285" w:lineRule="atLeast"/>
+        <w:rPr>
+          <w:rFonts w:ascii="Consolas" w:eastAsia="Times New Roman" w:hAnsi="Consolas" w:cs="Times New Roman"/>
+          <w:color w:val="D4D4D4"/>
+          <w:sz w:val="21"/>
+          <w:szCs w:val="21"/>
+        </w:rPr>
+      </w:pPr>
+    </w:p>
+    <w:p>
+      <w:pPr>
+        <w:rPr>
+          <w:rFonts w:ascii="Times New Roman" w:hAnsi="Times New Roman" w:cs="Times New Roman"/>
+          <w:sz w:val="24"/>
+          <w:szCs w:val="24"/>
+        </w:rPr>
+      </w:pPr>
+    </w:p>
+    <w:p>
+      <w:pPr>
+        <w:rPr>
+          <w:rFonts w:ascii="Times New Roman" w:hAnsi="Times New Roman" w:cs="Times New Roman"/>
+          <w:sz w:val="24"/>
+          <w:szCs w:val="24"/>
+        </w:rPr>
+      </w:pPr>
+      <w:r>
+        <w:rPr>
+          <w:rFonts w:ascii="Times New Roman" w:hAnsi="Times New Roman" w:cs="Times New Roman"/>
+          <w:sz w:val="24"/>
+          <w:szCs w:val="24"/>
+        </w:rPr>
+        <w:t>Async method has callback which requires function to handle result or error</w:t>
+      </w:r>
       <w:bookmarkStart w:id="0" w:name="_GoBack"/>
       <w:bookmarkEnd w:id="0"/>
-    </w:p>
-    <w:p>
-      <w:pPr>
-        <w:rPr>
-          <w:rFonts w:ascii="Times New Roman" w:hAnsi="Times New Roman" w:cs="Times New Roman"/>
-          <w:sz w:val="24"/>
-          <w:szCs w:val="24"/>
-        </w:rPr>
-      </w:pPr>
-      <w:r>
-        <w:rPr>
-          <w:rFonts w:ascii="Times New Roman" w:hAnsi="Times New Roman" w:cs="Times New Roman"/>
-          <w:sz w:val="24"/>
-          <w:szCs w:val="24"/>
-        </w:rPr>
-        <w:t>Node wrap all of our code in function</w:t>
-      </w:r>
-      <w:r>
-        <w:rPr>
-          <w:rFonts w:ascii="Times New Roman" w:hAnsi="Times New Roman" w:cs="Times New Roman"/>
-          <w:sz w:val="24"/>
-          <w:szCs w:val="24"/>
-        </w:rPr>
-        <w:t>, it does not run directly. This function is called Module wrapper function</w:t>
-      </w:r>
     </w:p>
     <w:p>
       <w:pPr>

</xml_diff>